<commit_message>
reading from docx file and saving to list
</commit_message>
<xml_diff>
--- a/test.docx
+++ b/test.docx
@@ -10,6 +10,62 @@
       <w:r>
         <w:rPr/>
         <w:t>Test me Konrad I am naught docx file</w:t>
+      </w:r>
+    </w:p>
+    <w:p>
+      <w:pPr>
+        <w:pStyle w:val="Normal"/>
+        <w:rPr/>
+      </w:pPr>
+      <w:r>
+        <w:rPr/>
+      </w:r>
+    </w:p>
+    <w:p>
+      <w:pPr>
+        <w:pStyle w:val="Normal"/>
+        <w:rPr/>
+      </w:pPr>
+      <w:r>
+        <w:rPr/>
+        <w:t>Second line</w:t>
+      </w:r>
+    </w:p>
+    <w:p>
+      <w:pPr>
+        <w:pStyle w:val="Normal"/>
+        <w:rPr/>
+      </w:pPr>
+      <w:r>
+        <w:rPr/>
+      </w:r>
+    </w:p>
+    <w:p>
+      <w:pPr>
+        <w:pStyle w:val="Normal"/>
+        <w:rPr/>
+      </w:pPr>
+      <w:r>
+        <w:rPr/>
+        <w:t>Third line</w:t>
+      </w:r>
+    </w:p>
+    <w:p>
+      <w:pPr>
+        <w:pStyle w:val="Normal"/>
+        <w:rPr/>
+      </w:pPr>
+      <w:r>
+        <w:rPr/>
+      </w:r>
+    </w:p>
+    <w:p>
+      <w:pPr>
+        <w:pStyle w:val="Normal"/>
+        <w:rPr/>
+      </w:pPr>
+      <w:r>
+        <w:rPr/>
       </w:r>
     </w:p>
     <w:sectPr>

</xml_diff>

<commit_message>
docx to txt logic impl. Hard coded file only
</commit_message>
<xml_diff>
--- a/test.docx
+++ b/test.docx
@@ -9,7 +9,17 @@
       </w:pPr>
       <w:r>
         <w:rPr/>
-        <w:t>Test me Konrad I am naught docx file</w:t>
+        <w:t>Lets see if sth is differen</w:t>
+      </w:r>
+    </w:p>
+    <w:p>
+      <w:pPr>
+        <w:pStyle w:val="Normal"/>
+        <w:rPr/>
+      </w:pPr>
+      <w:r>
+        <w:rPr/>
+        <w:t>or noot</w:t>
       </w:r>
     </w:p>
     <w:p>
@@ -28,26 +38,7 @@
       </w:pPr>
       <w:r>
         <w:rPr/>
-        <w:t>Second line</w:t>
-      </w:r>
-    </w:p>
-    <w:p>
-      <w:pPr>
-        <w:pStyle w:val="Normal"/>
-        <w:rPr/>
-      </w:pPr>
-      <w:r>
-        <w:rPr/>
-      </w:r>
-    </w:p>
-    <w:p>
-      <w:pPr>
-        <w:pStyle w:val="Normal"/>
-        <w:rPr/>
-      </w:pPr>
-      <w:r>
-        <w:rPr/>
-        <w:t>Third line</w:t>
+        <w:t>or yes</w:t>
       </w:r>
     </w:p>
     <w:p>

</xml_diff>